<commit_message>
Technical Documentation changed and updated
</commit_message>
<xml_diff>
--- a/FINKInformator Technical Documentation.docx
+++ b/FINKInformator Technical Documentation.docx
@@ -162,8 +162,6 @@
         <w:lastRenderedPageBreak/>
         <w:t>TABLE OF CONTENTS</w:t>
       </w:r>
-      <w:bookmarkStart w:id="0" w:name="_GoBack"/>
-      <w:bookmarkEnd w:id="0"/>
     </w:p>
     <w:p>
       <w:pPr>
@@ -1618,7 +1616,28 @@
           <w:sz w:val="24"/>
           <w:szCs w:val="24"/>
         </w:rPr>
-        <w:t xml:space="preserve">Business logic of the application is presented by three different classes named Course, Student Program and </w:t>
+        <w:t xml:space="preserve">Business logic of the application is presented by </w:t>
+      </w:r>
+      <w:r>
+        <w:rPr>
+          <w:sz w:val="24"/>
+          <w:szCs w:val="24"/>
+        </w:rPr>
+        <w:t>four</w:t>
+      </w:r>
+      <w:r>
+        <w:rPr>
+          <w:sz w:val="24"/>
+          <w:szCs w:val="24"/>
+        </w:rPr>
+        <w:t xml:space="preserve"> differen</w:t>
+      </w:r>
+      <w:r>
+        <w:rPr>
+          <w:sz w:val="24"/>
+          <w:szCs w:val="24"/>
+        </w:rPr>
+        <w:t xml:space="preserve">t classes named Course, Program, </w:t>
       </w:r>
       <w:proofErr w:type="spellStart"/>
       <w:r>
@@ -1626,7 +1645,7 @@
           <w:sz w:val="24"/>
           <w:szCs w:val="24"/>
         </w:rPr>
-        <w:t>CoursesContext</w:t>
+        <w:t>ProgramsCourses</w:t>
       </w:r>
       <w:proofErr w:type="spellEnd"/>
       <w:r>
@@ -1634,13 +1653,36 @@
           <w:sz w:val="24"/>
           <w:szCs w:val="24"/>
         </w:rPr>
-        <w:t>. The way that classes communicate and the relations between them are shown in the Class Diagram and Entity Relationship Diagram shown below.</w:t>
-      </w:r>
-    </w:p>
-    <w:p>
-      <w:pPr>
-        <w:ind w:left="360"/>
-        <w:jc w:val="both"/>
+        <w:t xml:space="preserve"> and </w:t>
+      </w:r>
+      <w:proofErr w:type="spellStart"/>
+      <w:r>
+        <w:rPr>
+          <w:sz w:val="24"/>
+          <w:szCs w:val="24"/>
+        </w:rPr>
+        <w:t>CoursesPrerequisites</w:t>
+      </w:r>
+      <w:proofErr w:type="spellEnd"/>
+      <w:r>
+        <w:rPr>
+          <w:sz w:val="24"/>
+          <w:szCs w:val="24"/>
+        </w:rPr>
+        <w:t xml:space="preserve">. </w:t>
+      </w:r>
+      <w:r>
+        <w:rPr>
+          <w:sz w:val="24"/>
+          <w:szCs w:val="24"/>
+        </w:rPr>
+        <w:t>The way that classes communicate and the relations between them are shown in the Class Diagram and Entity Relationship Diagram shown below.</w:t>
+      </w:r>
+    </w:p>
+    <w:p>
+      <w:pPr>
+        <w:ind w:left="360"/>
+        <w:jc w:val="center"/>
         <w:rPr>
           <w:sz w:val="24"/>
           <w:szCs w:val="24"/>
@@ -1654,7 +1696,7 @@
         </w:rPr>
         <w:drawing>
           <wp:inline distT="0" distB="0" distL="0" distR="0">
-            <wp:extent cx="5943600" cy="3610610"/>
+            <wp:extent cx="5112527" cy="3610610"/>
             <wp:effectExtent l="0" t="0" r="0" b="8890"/>
             <wp:docPr id="1" name="Picture 1"/>
             <wp:cNvGraphicFramePr>
@@ -1682,7 +1724,7 @@
                   <pic:spPr>
                     <a:xfrm>
                       <a:off x="0" y="0"/>
-                      <a:ext cx="5943600" cy="3610610"/>
+                      <a:ext cx="5112527" cy="3610610"/>
                     </a:xfrm>
                     <a:prstGeom prst="rect">
                       <a:avLst/>
@@ -1734,8 +1776,8 @@
         </w:rPr>
         <w:drawing>
           <wp:inline distT="0" distB="0" distL="0" distR="0">
-            <wp:extent cx="5943600" cy="2165350"/>
-            <wp:effectExtent l="0" t="0" r="0" b="6350"/>
+            <wp:extent cx="5943600" cy="2098387"/>
+            <wp:effectExtent l="0" t="0" r="0" b="0"/>
             <wp:docPr id="2" name="Picture 2"/>
             <wp:cNvGraphicFramePr>
               <a:graphicFrameLocks xmlns:a="http://schemas.openxmlformats.org/drawingml/2006/main" noChangeAspect="1"/>
@@ -1762,7 +1804,7 @@
                   <pic:spPr>
                     <a:xfrm>
                       <a:off x="0" y="0"/>
-                      <a:ext cx="5943600" cy="2165350"/>
+                      <a:ext cx="5943600" cy="2098387"/>
                     </a:xfrm>
                     <a:prstGeom prst="rect">
                       <a:avLst/>
@@ -1918,50 +1960,15 @@
           <w:sz w:val="24"/>
           <w:szCs w:val="24"/>
         </w:rPr>
-        <w:t xml:space="preserve">From infrastructure services there are two IIS projects: first one for the API and the second one for the UI of the application. Projects are called </w:t>
-      </w:r>
-      <w:proofErr w:type="spellStart"/>
-      <w:r>
-        <w:rPr>
-          <w:sz w:val="24"/>
-          <w:szCs w:val="24"/>
-        </w:rPr>
-        <w:t>itLabs.FinkInformator.Api</w:t>
-      </w:r>
-      <w:proofErr w:type="spellEnd"/>
-      <w:r>
-        <w:rPr>
-          <w:sz w:val="24"/>
-          <w:szCs w:val="24"/>
-        </w:rPr>
-        <w:t xml:space="preserve"> and </w:t>
-      </w:r>
-      <w:proofErr w:type="spellStart"/>
-      <w:r>
-        <w:rPr>
-          <w:sz w:val="24"/>
-          <w:szCs w:val="24"/>
-        </w:rPr>
-        <w:t>itLabs.FinkInformator.UI</w:t>
-      </w:r>
-      <w:proofErr w:type="spellEnd"/>
-      <w:r>
-        <w:rPr>
-          <w:sz w:val="24"/>
-          <w:szCs w:val="24"/>
-        </w:rPr>
-        <w:t>.</w:t>
-      </w:r>
-    </w:p>
-    <w:p>
-      <w:pPr>
-        <w:ind w:left="360"/>
-        <w:jc w:val="both"/>
-        <w:rPr>
-          <w:sz w:val="24"/>
-          <w:szCs w:val="24"/>
-        </w:rPr>
-      </w:pPr>
+        <w:t xml:space="preserve">From infrastructure services there are two IIS projects: first one for the API and the second one for the UI of the application. </w:t>
+      </w:r>
+      <w:r>
+        <w:rPr>
+          <w:sz w:val="24"/>
+          <w:szCs w:val="24"/>
+        </w:rPr>
+        <w:t>FINKInformator uses SQL server.</w:t>
+      </w:r>
     </w:p>
     <w:p>
       <w:pPr>
@@ -1995,31 +2002,60 @@
           <w:sz w:val="26"/>
           <w:szCs w:val="26"/>
         </w:rPr>
-        <w:t>SYSTEM DESIGN</w:t>
-      </w:r>
-    </w:p>
-    <w:p>
-      <w:pPr>
-        <w:ind w:left="360"/>
-        <w:jc w:val="both"/>
-        <w:rPr>
-          <w:sz w:val="24"/>
-          <w:szCs w:val="24"/>
-        </w:rPr>
-      </w:pPr>
-      <w:r>
-        <w:rPr>
-          <w:sz w:val="24"/>
-          <w:szCs w:val="24"/>
-        </w:rPr>
-        <w:t xml:space="preserve">System design supports OO principles and is mainly represented by three classes as mentioned before. Class names are: </w:t>
-      </w:r>
-      <w:r>
-        <w:rPr>
-          <w:sz w:val="24"/>
-          <w:szCs w:val="24"/>
-        </w:rPr>
-        <w:t xml:space="preserve">Course, Student Program and </w:t>
+        <w:t>SOFTWARE</w:t>
+      </w:r>
+      <w:r>
+        <w:rPr>
+          <w:b/>
+          <w:sz w:val="26"/>
+          <w:szCs w:val="26"/>
+        </w:rPr>
+        <w:t xml:space="preserve"> DESIGN</w:t>
+      </w:r>
+    </w:p>
+    <w:p>
+      <w:pPr>
+        <w:ind w:left="360"/>
+        <w:jc w:val="both"/>
+        <w:rPr>
+          <w:sz w:val="24"/>
+          <w:szCs w:val="24"/>
+        </w:rPr>
+      </w:pPr>
+      <w:r>
+        <w:rPr>
+          <w:sz w:val="24"/>
+          <w:szCs w:val="24"/>
+        </w:rPr>
+        <w:t>Software</w:t>
+      </w:r>
+      <w:r>
+        <w:rPr>
+          <w:sz w:val="24"/>
+          <w:szCs w:val="24"/>
+        </w:rPr>
+        <w:t xml:space="preserve"> design supports OO principles and is mainly represented by </w:t>
+      </w:r>
+      <w:r>
+        <w:rPr>
+          <w:sz w:val="24"/>
+          <w:szCs w:val="24"/>
+        </w:rPr>
+        <w:t>four</w:t>
+      </w:r>
+      <w:r>
+        <w:rPr>
+          <w:sz w:val="24"/>
+          <w:szCs w:val="24"/>
+        </w:rPr>
+        <w:t xml:space="preserve"> classes as mentioned before. Class names are: </w:t>
+      </w:r>
+      <w:r>
+        <w:rPr>
+          <w:sz w:val="24"/>
+          <w:szCs w:val="24"/>
+        </w:rPr>
+        <w:t xml:space="preserve">Course, Program, </w:t>
       </w:r>
       <w:proofErr w:type="spellStart"/>
       <w:r>
@@ -2027,7 +2063,7 @@
           <w:sz w:val="24"/>
           <w:szCs w:val="24"/>
         </w:rPr>
-        <w:t>CoursesContext</w:t>
+        <w:t>ProgramsCourses</w:t>
       </w:r>
       <w:proofErr w:type="spellEnd"/>
       <w:r>
@@ -2035,6 +2071,22 @@
           <w:sz w:val="24"/>
           <w:szCs w:val="24"/>
         </w:rPr>
+        <w:t xml:space="preserve"> and </w:t>
+      </w:r>
+      <w:proofErr w:type="spellStart"/>
+      <w:r>
+        <w:rPr>
+          <w:sz w:val="24"/>
+          <w:szCs w:val="24"/>
+        </w:rPr>
+        <w:t>CoursesPrerequisites</w:t>
+      </w:r>
+      <w:proofErr w:type="spellEnd"/>
+      <w:r>
+        <w:rPr>
+          <w:sz w:val="24"/>
+          <w:szCs w:val="24"/>
+        </w:rPr>
         <w:t>.</w:t>
       </w:r>
     </w:p>
@@ -2052,7 +2104,21 @@
           <w:sz w:val="24"/>
           <w:szCs w:val="24"/>
         </w:rPr>
-        <w:t xml:space="preserve">The Course class contains </w:t>
+        <w:t>The Course class</w:t>
+      </w:r>
+      <w:r>
+        <w:rPr>
+          <w:sz w:val="24"/>
+          <w:szCs w:val="24"/>
+        </w:rPr>
+        <w:t xml:space="preserve"> represents college course. This class</w:t>
+      </w:r>
+      <w:r>
+        <w:rPr>
+          <w:sz w:val="24"/>
+          <w:szCs w:val="24"/>
+        </w:rPr>
+        <w:t xml:space="preserve"> contains </w:t>
       </w:r>
       <w:proofErr w:type="spellStart"/>
       <w:r>
@@ -2084,7 +2150,21 @@
           <w:sz w:val="24"/>
           <w:szCs w:val="24"/>
         </w:rPr>
-        <w:t xml:space="preserve"> – string representing name of the course used at the university, </w:t>
+        <w:t xml:space="preserve"> – string representing </w:t>
+      </w:r>
+      <w:r>
+        <w:rPr>
+          <w:sz w:val="24"/>
+          <w:szCs w:val="24"/>
+        </w:rPr>
+        <w:t xml:space="preserve">the </w:t>
+      </w:r>
+      <w:r>
+        <w:rPr>
+          <w:sz w:val="24"/>
+          <w:szCs w:val="24"/>
+        </w:rPr>
+        <w:t xml:space="preserve">name of the course used at the university, </w:t>
       </w:r>
       <w:proofErr w:type="spellStart"/>
       <w:r>
@@ -2100,7 +2180,14 @@
           <w:sz w:val="24"/>
           <w:szCs w:val="24"/>
         </w:rPr>
-        <w:t xml:space="preserve"> – string limited to 2000 chars explaining matter of interest and content of the course, Semester – an integer varying from 1 to 8 to identify the semester in which the course is offered and two lists of </w:t>
+        <w:t xml:space="preserve"> – string limited to 2000 chars explaining matter of interest and content of the course, Semester – an integer varying from 1 to 8 to identify the semester in which the course is offered and</w:t>
+      </w:r>
+      <w:r>
+        <w:rPr>
+          <w:sz w:val="24"/>
+          <w:szCs w:val="24"/>
+        </w:rPr>
+        <w:t xml:space="preserve"> </w:t>
       </w:r>
       <w:proofErr w:type="spellStart"/>
       <w:r>
@@ -2108,7 +2195,7 @@
           <w:sz w:val="24"/>
           <w:szCs w:val="24"/>
         </w:rPr>
-        <w:t>StudentProgram</w:t>
+        <w:t>ProgramsCourses</w:t>
       </w:r>
       <w:proofErr w:type="spellEnd"/>
       <w:r>
@@ -2116,21 +2203,7 @@
           <w:sz w:val="24"/>
           <w:szCs w:val="24"/>
         </w:rPr>
-        <w:t xml:space="preserve"> class object</w:t>
-      </w:r>
-      <w:r>
-        <w:rPr>
-          <w:sz w:val="24"/>
-          <w:szCs w:val="24"/>
-        </w:rPr>
-        <w:t>s</w:t>
-      </w:r>
-      <w:r>
-        <w:rPr>
-          <w:sz w:val="24"/>
-          <w:szCs w:val="24"/>
-        </w:rPr>
-        <w:t xml:space="preserve"> named </w:t>
+        <w:t xml:space="preserve"> – an </w:t>
       </w:r>
       <w:proofErr w:type="spellStart"/>
       <w:r>
@@ -2138,7 +2211,7 @@
           <w:sz w:val="24"/>
           <w:szCs w:val="24"/>
         </w:rPr>
-        <w:t>MandatoryFor</w:t>
+        <w:t>IEnumerable</w:t>
       </w:r>
       <w:proofErr w:type="spellEnd"/>
       <w:r>
@@ -2146,7 +2219,7 @@
           <w:sz w:val="24"/>
           <w:szCs w:val="24"/>
         </w:rPr>
-        <w:t xml:space="preserve"> and </w:t>
+        <w:t xml:space="preserve"> of </w:t>
       </w:r>
       <w:proofErr w:type="spellStart"/>
       <w:r>
@@ -2154,7 +2227,7 @@
           <w:sz w:val="24"/>
           <w:szCs w:val="24"/>
         </w:rPr>
-        <w:t>SelectiveFor</w:t>
+        <w:t>ProgramsCourses</w:t>
       </w:r>
       <w:proofErr w:type="spellEnd"/>
       <w:r>
@@ -2162,7 +2235,38 @@
           <w:sz w:val="24"/>
           <w:szCs w:val="24"/>
         </w:rPr>
-        <w:t xml:space="preserve">. </w:t>
+        <w:t xml:space="preserve"> class objects needed for creation of relationships between the database tables by the Entity Framework.</w:t>
+      </w:r>
+    </w:p>
+    <w:p>
+      <w:pPr>
+        <w:ind w:left="360"/>
+        <w:jc w:val="both"/>
+        <w:rPr>
+          <w:sz w:val="24"/>
+          <w:szCs w:val="24"/>
+        </w:rPr>
+      </w:pPr>
+      <w:r>
+        <w:rPr>
+          <w:sz w:val="24"/>
+          <w:szCs w:val="24"/>
+        </w:rPr>
+        <w:t xml:space="preserve">The Program class </w:t>
+      </w:r>
+      <w:r>
+        <w:rPr>
+          <w:sz w:val="24"/>
+          <w:szCs w:val="24"/>
+        </w:rPr>
+        <w:t xml:space="preserve">represents college program teaching multiple courses. This class </w:t>
+      </w:r>
+      <w:r>
+        <w:rPr>
+          <w:sz w:val="24"/>
+          <w:szCs w:val="24"/>
+        </w:rPr>
+        <w:t xml:space="preserve">contains </w:t>
       </w:r>
       <w:proofErr w:type="spellStart"/>
       <w:r>
@@ -2170,7 +2274,7 @@
           <w:sz w:val="24"/>
           <w:szCs w:val="24"/>
         </w:rPr>
-        <w:t>MandatoryFor</w:t>
+        <w:t>ProgramId</w:t>
       </w:r>
       <w:proofErr w:type="spellEnd"/>
       <w:r>
@@ -2178,28 +2282,172 @@
           <w:sz w:val="24"/>
           <w:szCs w:val="24"/>
         </w:rPr>
-        <w:t xml:space="preserve"> list is used to identify in which student programs the specific course is mandatory (list is used because of the possibility that the s</w:t>
-      </w:r>
-      <w:r>
-        <w:rPr>
-          <w:sz w:val="24"/>
-          <w:szCs w:val="24"/>
-        </w:rPr>
-        <w:t>ame course is mandatory in</w:t>
-      </w:r>
-      <w:r>
-        <w:rPr>
-          <w:sz w:val="24"/>
-          <w:szCs w:val="24"/>
-        </w:rPr>
-        <w:t xml:space="preserve"> more than one student program at the university) </w:t>
-      </w:r>
-      <w:r>
-        <w:rPr>
-          <w:sz w:val="24"/>
-          <w:szCs w:val="24"/>
-        </w:rPr>
-        <w:t>and</w:t>
+        <w:t xml:space="preserve"> – an integer for unique identification of</w:t>
+      </w:r>
+      <w:r>
+        <w:rPr>
+          <w:sz w:val="24"/>
+          <w:szCs w:val="24"/>
+        </w:rPr>
+        <w:t xml:space="preserve"> the college program and </w:t>
+      </w:r>
+      <w:proofErr w:type="spellStart"/>
+      <w:r>
+        <w:rPr>
+          <w:sz w:val="24"/>
+          <w:szCs w:val="24"/>
+        </w:rPr>
+        <w:t>ProgramName</w:t>
+      </w:r>
+      <w:proofErr w:type="spellEnd"/>
+      <w:r>
+        <w:rPr>
+          <w:sz w:val="24"/>
+          <w:szCs w:val="24"/>
+        </w:rPr>
+        <w:t xml:space="preserve"> – string representing </w:t>
+      </w:r>
+      <w:r>
+        <w:rPr>
+          <w:sz w:val="24"/>
+          <w:szCs w:val="24"/>
+        </w:rPr>
+        <w:t xml:space="preserve">the </w:t>
+      </w:r>
+      <w:r>
+        <w:rPr>
+          <w:sz w:val="24"/>
+          <w:szCs w:val="24"/>
+        </w:rPr>
+        <w:t>name of the program used at the university.</w:t>
+      </w:r>
+    </w:p>
+    <w:p>
+      <w:pPr>
+        <w:ind w:left="360"/>
+        <w:jc w:val="both"/>
+        <w:rPr>
+          <w:sz w:val="24"/>
+          <w:szCs w:val="24"/>
+        </w:rPr>
+      </w:pPr>
+      <w:r>
+        <w:rPr>
+          <w:sz w:val="24"/>
+          <w:szCs w:val="24"/>
+        </w:rPr>
+        <w:lastRenderedPageBreak/>
+        <w:t xml:space="preserve">The </w:t>
+      </w:r>
+      <w:proofErr w:type="spellStart"/>
+      <w:r>
+        <w:rPr>
+          <w:sz w:val="24"/>
+          <w:szCs w:val="24"/>
+        </w:rPr>
+        <w:t>ProgramsCourses</w:t>
+      </w:r>
+      <w:proofErr w:type="spellEnd"/>
+      <w:r>
+        <w:rPr>
+          <w:sz w:val="24"/>
+          <w:szCs w:val="24"/>
+        </w:rPr>
+        <w:t xml:space="preserve"> class</w:t>
+      </w:r>
+      <w:r>
+        <w:rPr>
+          <w:sz w:val="24"/>
+          <w:szCs w:val="24"/>
+        </w:rPr>
+        <w:t xml:space="preserve"> represents a pair of college course and a college program offering the specific course. </w:t>
+      </w:r>
+      <w:proofErr w:type="spellStart"/>
+      <w:r>
+        <w:rPr>
+          <w:sz w:val="24"/>
+          <w:szCs w:val="24"/>
+        </w:rPr>
+        <w:t>ProgramsCourses</w:t>
+      </w:r>
+      <w:proofErr w:type="spellEnd"/>
+      <w:r>
+        <w:rPr>
+          <w:sz w:val="24"/>
+          <w:szCs w:val="24"/>
+        </w:rPr>
+        <w:t xml:space="preserve"> class</w:t>
+      </w:r>
+      <w:r>
+        <w:rPr>
+          <w:sz w:val="24"/>
+          <w:szCs w:val="24"/>
+        </w:rPr>
+        <w:t xml:space="preserve"> contains </w:t>
+      </w:r>
+      <w:proofErr w:type="spellStart"/>
+      <w:r>
+        <w:rPr>
+          <w:sz w:val="24"/>
+          <w:szCs w:val="24"/>
+        </w:rPr>
+        <w:t>ProgramsCoursesId</w:t>
+      </w:r>
+      <w:proofErr w:type="spellEnd"/>
+      <w:r>
+        <w:rPr>
+          <w:sz w:val="24"/>
+          <w:szCs w:val="24"/>
+        </w:rPr>
+        <w:t xml:space="preserve"> – </w:t>
+      </w:r>
+      <w:proofErr w:type="gramStart"/>
+      <w:r>
+        <w:rPr>
+          <w:sz w:val="24"/>
+          <w:szCs w:val="24"/>
+        </w:rPr>
+        <w:t>an</w:t>
+      </w:r>
+      <w:proofErr w:type="gramEnd"/>
+      <w:r>
+        <w:rPr>
+          <w:sz w:val="24"/>
+          <w:szCs w:val="24"/>
+        </w:rPr>
+        <w:t xml:space="preserve"> unique </w:t>
+      </w:r>
+      <w:proofErr w:type="spellStart"/>
+      <w:r>
+        <w:rPr>
+          <w:sz w:val="24"/>
+          <w:szCs w:val="24"/>
+        </w:rPr>
+        <w:t>identificator</w:t>
+      </w:r>
+      <w:proofErr w:type="spellEnd"/>
+      <w:r>
+        <w:rPr>
+          <w:sz w:val="24"/>
+          <w:szCs w:val="24"/>
+        </w:rPr>
+        <w:t xml:space="preserve"> of </w:t>
+      </w:r>
+      <w:proofErr w:type="spellStart"/>
+      <w:r>
+        <w:rPr>
+          <w:sz w:val="24"/>
+          <w:szCs w:val="24"/>
+        </w:rPr>
+        <w:t>ProgramsCourses</w:t>
+      </w:r>
+      <w:proofErr w:type="spellEnd"/>
+      <w:r>
+        <w:rPr>
+          <w:sz w:val="24"/>
+          <w:szCs w:val="24"/>
+        </w:rPr>
+        <w:t xml:space="preserve"> data entry,</w:t>
       </w:r>
       <w:r>
         <w:rPr>
@@ -2208,13 +2456,20 @@
         </w:rPr>
         <w:t xml:space="preserve"> </w:t>
       </w:r>
+      <w:r>
+        <w:rPr>
+          <w:sz w:val="24"/>
+          <w:szCs w:val="24"/>
+        </w:rPr>
+        <w:t xml:space="preserve">Program class object named Program and its </w:t>
+      </w:r>
       <w:proofErr w:type="spellStart"/>
       <w:r>
         <w:rPr>
           <w:sz w:val="24"/>
           <w:szCs w:val="24"/>
         </w:rPr>
-        <w:t>SelectiveFor</w:t>
+        <w:t>ProgramId</w:t>
       </w:r>
       <w:proofErr w:type="spellEnd"/>
       <w:r>
@@ -2222,570 +2477,487 @@
           <w:sz w:val="24"/>
           <w:szCs w:val="24"/>
         </w:rPr>
-        <w:t xml:space="preserve"> list </w:t>
-      </w:r>
-      <w:r>
-        <w:rPr>
-          <w:sz w:val="24"/>
-          <w:szCs w:val="24"/>
-        </w:rPr>
-        <w:t xml:space="preserve">is used to identify in which </w:t>
-      </w:r>
-      <w:r>
-        <w:rPr>
-          <w:sz w:val="24"/>
-          <w:szCs w:val="24"/>
-        </w:rPr>
-        <w:t xml:space="preserve">student programs the specific course is optional. The reason the relation between </w:t>
-      </w:r>
-      <w:r>
-        <w:rPr>
+        <w:t xml:space="preserve"> (an integer)</w:t>
+      </w:r>
+      <w:r>
+        <w:rPr>
+          <w:sz w:val="24"/>
+          <w:szCs w:val="24"/>
+        </w:rPr>
+        <w:t xml:space="preserve">, Course class object and its </w:t>
+      </w:r>
+      <w:proofErr w:type="spellStart"/>
+      <w:r>
+        <w:rPr>
+          <w:sz w:val="24"/>
+          <w:szCs w:val="24"/>
+        </w:rPr>
+        <w:t>CourseId</w:t>
+      </w:r>
+      <w:proofErr w:type="spellEnd"/>
+      <w:r>
+        <w:rPr>
+          <w:sz w:val="24"/>
+          <w:szCs w:val="24"/>
+        </w:rPr>
+        <w:t xml:space="preserve"> and finally a bool property indicating if the course is mandatory in the specific program.</w:t>
+      </w:r>
+    </w:p>
+    <w:p>
+      <w:pPr>
+        <w:ind w:left="360"/>
+        <w:jc w:val="both"/>
+        <w:rPr>
+          <w:sz w:val="24"/>
+          <w:szCs w:val="24"/>
+        </w:rPr>
+      </w:pPr>
+      <w:r>
+        <w:rPr>
+          <w:sz w:val="24"/>
+          <w:szCs w:val="24"/>
+        </w:rPr>
+        <w:t xml:space="preserve">The </w:t>
+      </w:r>
+      <w:proofErr w:type="spellStart"/>
+      <w:r>
+        <w:rPr>
+          <w:sz w:val="24"/>
+          <w:szCs w:val="24"/>
+        </w:rPr>
+        <w:t>CoursePrerequisites</w:t>
+      </w:r>
+      <w:proofErr w:type="spellEnd"/>
+      <w:r>
+        <w:rPr>
+          <w:sz w:val="24"/>
+          <w:szCs w:val="24"/>
+        </w:rPr>
+        <w:t xml:space="preserve"> class also represents a pair of entities, but this time both of them </w:t>
+      </w:r>
+      <w:r>
+        <w:rPr>
+          <w:sz w:val="24"/>
+          <w:szCs w:val="24"/>
+        </w:rPr>
+        <w:t xml:space="preserve">college </w:t>
+      </w:r>
+      <w:r>
+        <w:rPr>
+          <w:sz w:val="24"/>
+          <w:szCs w:val="24"/>
+        </w:rPr>
+        <w:t>courses – a course and a course prerequisite for the first one.</w:t>
+      </w:r>
+      <w:r>
+        <w:rPr>
+          <w:sz w:val="24"/>
+          <w:szCs w:val="24"/>
+        </w:rPr>
+        <w:t xml:space="preserve"> This class consist of </w:t>
+      </w:r>
+      <w:proofErr w:type="spellStart"/>
+      <w:r>
+        <w:rPr>
+          <w:sz w:val="24"/>
+          <w:szCs w:val="24"/>
+        </w:rPr>
+        <w:t>CoursesPrerequisitesId</w:t>
+      </w:r>
+      <w:proofErr w:type="spellEnd"/>
+      <w:r>
+        <w:rPr>
+          <w:sz w:val="24"/>
+          <w:szCs w:val="24"/>
+        </w:rPr>
+        <w:t xml:space="preserve"> – an integer, data entry </w:t>
+      </w:r>
+      <w:proofErr w:type="spellStart"/>
+      <w:r>
+        <w:rPr>
+          <w:sz w:val="24"/>
+          <w:szCs w:val="24"/>
+        </w:rPr>
+        <w:t>identificator</w:t>
+      </w:r>
+      <w:proofErr w:type="spellEnd"/>
+      <w:r>
+        <w:rPr>
+          <w:sz w:val="24"/>
+          <w:szCs w:val="24"/>
+        </w:rPr>
+        <w:t xml:space="preserve"> in the database table and two Course class objects named Couse and Prerequisite.</w:t>
+      </w:r>
+    </w:p>
+    <w:p>
+      <w:pPr>
+        <w:ind w:left="360"/>
+        <w:jc w:val="both"/>
+        <w:rPr>
+          <w:b/>
+          <w:sz w:val="24"/>
+          <w:szCs w:val="24"/>
+        </w:rPr>
+      </w:pPr>
+      <w:r>
+        <w:rPr>
+          <w:b/>
+          <w:sz w:val="24"/>
+          <w:szCs w:val="24"/>
+        </w:rPr>
+        <w:t>3.1 DOCUMENTATION STANDARDS</w:t>
+      </w:r>
+    </w:p>
+    <w:p>
+      <w:pPr>
+        <w:ind w:left="360"/>
+        <w:jc w:val="both"/>
+        <w:rPr>
+          <w:sz w:val="24"/>
+          <w:szCs w:val="24"/>
+        </w:rPr>
+      </w:pPr>
+      <w:r>
+        <w:rPr>
+          <w:sz w:val="24"/>
+          <w:szCs w:val="24"/>
+        </w:rPr>
+        <w:t>Code complexity is stable and does not vary among different code areas. There might be exception with LINQ expressions which are slightly more complex to understand so this code area should be supported by more comments than the others.</w:t>
+      </w:r>
+    </w:p>
+    <w:p>
+      <w:pPr>
+        <w:ind w:left="360"/>
+        <w:jc w:val="both"/>
+        <w:rPr>
+          <w:b/>
+          <w:sz w:val="24"/>
+          <w:szCs w:val="24"/>
+        </w:rPr>
+      </w:pPr>
+    </w:p>
+    <w:p>
+      <w:pPr>
+        <w:ind w:left="360"/>
+        <w:jc w:val="both"/>
+        <w:rPr>
+          <w:b/>
+          <w:sz w:val="24"/>
+          <w:szCs w:val="24"/>
+        </w:rPr>
+      </w:pPr>
+      <w:r>
+        <w:rPr>
+          <w:b/>
+          <w:sz w:val="24"/>
+          <w:szCs w:val="24"/>
+        </w:rPr>
+        <w:t>3.2 NAMING CONVENTIONS</w:t>
+      </w:r>
+    </w:p>
+    <w:p>
+      <w:pPr>
+        <w:ind w:left="360"/>
+        <w:jc w:val="both"/>
+        <w:rPr>
+          <w:sz w:val="24"/>
+          <w:szCs w:val="24"/>
+        </w:rPr>
+      </w:pPr>
+      <w:r>
+        <w:rPr>
+          <w:sz w:val="24"/>
+          <w:szCs w:val="24"/>
+        </w:rPr>
+        <w:t>FINKInformator is consistent with all .NET naming conventions and standards listed below:</w:t>
+      </w:r>
+    </w:p>
+    <w:p>
+      <w:pPr>
+        <w:ind w:left="360"/>
+        <w:rPr>
+          <w:i/>
+          <w:sz w:val="24"/>
+          <w:szCs w:val="24"/>
+        </w:rPr>
+      </w:pPr>
+      <w:r>
+        <w:rPr>
+          <w:i/>
+          <w:sz w:val="24"/>
+          <w:szCs w:val="24"/>
+        </w:rPr>
+        <w:t>1)</w:t>
+      </w:r>
+      <w:r>
+        <w:rPr>
+          <w:i/>
+          <w:sz w:val="24"/>
+          <w:szCs w:val="24"/>
+        </w:rPr>
+        <w:tab/>
+        <w:t>Use camelCasing for parameters;</w:t>
+      </w:r>
+    </w:p>
+    <w:p>
+      <w:pPr>
+        <w:ind w:left="360"/>
+        <w:rPr>
+          <w:i/>
+          <w:sz w:val="24"/>
+          <w:szCs w:val="24"/>
+        </w:rPr>
+      </w:pPr>
+      <w:r>
+        <w:rPr>
+          <w:i/>
+          <w:sz w:val="24"/>
+          <w:szCs w:val="24"/>
+        </w:rPr>
+        <w:t>2)</w:t>
+      </w:r>
+      <w:r>
+        <w:rPr>
+          <w:i/>
+          <w:sz w:val="24"/>
+          <w:szCs w:val="24"/>
+        </w:rPr>
+        <w:tab/>
+        <w:t>Use PascalCasing for class names, enumeration type, enumeration values, events, exception class names, read-only static field names, interfaces, methods, namespaces, resource keys and properties;</w:t>
+      </w:r>
+    </w:p>
+    <w:p>
+      <w:pPr>
+        <w:ind w:left="360"/>
+        <w:rPr>
+          <w:i/>
+          <w:sz w:val="24"/>
+          <w:szCs w:val="24"/>
+        </w:rPr>
+      </w:pPr>
+      <w:r>
+        <w:rPr>
+          <w:i/>
+          <w:sz w:val="24"/>
+          <w:szCs w:val="24"/>
+        </w:rPr>
+        <w:t>3)</w:t>
+      </w:r>
+      <w:r>
+        <w:rPr>
+          <w:i/>
+          <w:sz w:val="24"/>
+          <w:szCs w:val="24"/>
+        </w:rPr>
+        <w:tab/>
+        <w:t>Consider ending the name of derived classes with the name of the base class;</w:t>
+      </w:r>
+    </w:p>
+    <w:p>
+      <w:pPr>
+        <w:ind w:left="360"/>
+        <w:rPr>
+          <w:i/>
+          <w:sz w:val="24"/>
+          <w:szCs w:val="24"/>
+        </w:rPr>
+      </w:pPr>
+      <w:r>
+        <w:rPr>
+          <w:i/>
+          <w:sz w:val="24"/>
+          <w:szCs w:val="24"/>
+        </w:rPr>
+        <w:t>4)</w:t>
+      </w:r>
+      <w:r>
+        <w:rPr>
+          <w:i/>
+          <w:sz w:val="24"/>
+          <w:szCs w:val="24"/>
+        </w:rPr>
+        <w:tab/>
+        <w:t>Do prefix interface names with the letter I to indicate that the type is an interface;</w:t>
+      </w:r>
+    </w:p>
+    <w:p>
+      <w:pPr>
+        <w:ind w:left="360"/>
+        <w:rPr>
+          <w:i/>
+          <w:sz w:val="24"/>
+          <w:szCs w:val="24"/>
+        </w:rPr>
+      </w:pPr>
+      <w:r>
+        <w:rPr>
+          <w:i/>
+          <w:sz w:val="24"/>
+          <w:szCs w:val="24"/>
+        </w:rPr>
+        <w:t>5)</w:t>
+      </w:r>
+      <w:r>
+        <w:rPr>
+          <w:i/>
+          <w:sz w:val="24"/>
+          <w:szCs w:val="24"/>
+        </w:rPr>
+        <w:tab/>
+        <w:t>Do ensure that when defining a class/interface pair where the class is a standard implementation of the interface, the names differ only by the letter I prefix on the interface name;</w:t>
+      </w:r>
+    </w:p>
+    <w:p>
+      <w:pPr>
+        <w:ind w:left="360"/>
+        <w:rPr>
+          <w:i/>
+          <w:sz w:val="24"/>
+          <w:szCs w:val="24"/>
+        </w:rPr>
+      </w:pPr>
+      <w:r>
+        <w:rPr>
+          <w:i/>
+          <w:sz w:val="24"/>
+          <w:szCs w:val="24"/>
+        </w:rPr>
+        <w:t>6)</w:t>
+      </w:r>
+      <w:r>
+        <w:rPr>
+          <w:i/>
+          <w:sz w:val="24"/>
+          <w:szCs w:val="24"/>
+        </w:rPr>
+        <w:tab/>
+        <w:t>Do choose easily readable identifier names;</w:t>
+      </w:r>
+    </w:p>
+    <w:p>
+      <w:pPr>
+        <w:ind w:left="360"/>
+        <w:rPr>
+          <w:i/>
+          <w:sz w:val="24"/>
+          <w:szCs w:val="24"/>
+        </w:rPr>
+      </w:pPr>
+      <w:r>
+        <w:rPr>
+          <w:i/>
+          <w:sz w:val="24"/>
+          <w:szCs w:val="24"/>
+        </w:rPr>
+        <w:t>7)</w:t>
+      </w:r>
+      <w:r>
+        <w:rPr>
+          <w:i/>
+          <w:sz w:val="24"/>
+          <w:szCs w:val="24"/>
+        </w:rPr>
+        <w:tab/>
+        <w:t>Do favor readability over brevity;</w:t>
+      </w:r>
+    </w:p>
+    <w:p>
+      <w:pPr>
+        <w:ind w:left="360"/>
+        <w:rPr>
+          <w:i/>
+          <w:sz w:val="24"/>
+          <w:szCs w:val="24"/>
+        </w:rPr>
+      </w:pPr>
+      <w:r>
+        <w:rPr>
+          <w:i/>
+          <w:sz w:val="24"/>
+          <w:szCs w:val="24"/>
+        </w:rPr>
+        <w:t>8)</w:t>
+      </w:r>
+      <w:r>
+        <w:rPr>
+          <w:i/>
+          <w:sz w:val="24"/>
+          <w:szCs w:val="24"/>
+        </w:rPr>
+        <w:tab/>
+        <w:t>Do name generic type parameters with descriptive names, unless a single-letter name is completely self-explanatory and a descriptive name would not add value;</w:t>
+      </w:r>
+    </w:p>
+    <w:p>
+      <w:pPr>
+        <w:ind w:left="360"/>
+        <w:rPr>
+          <w:i/>
+          <w:sz w:val="24"/>
+          <w:szCs w:val="24"/>
+        </w:rPr>
+      </w:pPr>
+      <w:r>
+        <w:rPr>
+          <w:i/>
+          <w:sz w:val="24"/>
+          <w:szCs w:val="24"/>
+        </w:rPr>
+        <w:t>9)</w:t>
+      </w:r>
+      <w:r>
+        <w:rPr>
+          <w:i/>
+          <w:sz w:val="24"/>
+          <w:szCs w:val="24"/>
+        </w:rPr>
+        <w:tab/>
+        <w:t>Consider using the letter T as the type parameter name for types with one single-letter type parameter;</w:t>
+      </w:r>
+    </w:p>
+    <w:p>
+      <w:pPr>
+        <w:ind w:left="360"/>
+        <w:rPr>
+          <w:i/>
+          <w:sz w:val="24"/>
+          <w:szCs w:val="24"/>
+        </w:rPr>
+      </w:pPr>
+      <w:r>
+        <w:rPr>
+          <w:i/>
+          <w:sz w:val="24"/>
+          <w:szCs w:val="24"/>
+        </w:rPr>
+        <w:t>10)</w:t>
+      </w:r>
+      <w:r>
+        <w:rPr>
+          <w:i/>
+          <w:sz w:val="24"/>
+          <w:szCs w:val="24"/>
+        </w:rPr>
+        <w:tab/>
+        <w:t>Do prefix descriptive type parameter names with the letter T;</w:t>
+      </w:r>
+    </w:p>
+    <w:p>
+      <w:pPr>
+        <w:ind w:left="360"/>
+        <w:rPr>
+          <w:i/>
+          <w:sz w:val="24"/>
+          <w:szCs w:val="24"/>
+        </w:rPr>
+      </w:pPr>
+      <w:r>
+        <w:rPr>
+          <w:i/>
           <w:sz w:val="24"/>
           <w:szCs w:val="24"/>
         </w:rPr>
         <w:lastRenderedPageBreak/>
-        <w:t>course and student program was designed this way is ease of accessing the needed information</w:t>
-      </w:r>
-      <w:r>
-        <w:rPr>
-          <w:sz w:val="24"/>
-          <w:szCs w:val="24"/>
-        </w:rPr>
-        <w:t xml:space="preserve"> from the database </w:t>
-      </w:r>
-      <w:r>
-        <w:rPr>
-          <w:sz w:val="24"/>
-          <w:szCs w:val="24"/>
-        </w:rPr>
-        <w:t>when the user enters required information.</w:t>
-      </w:r>
-    </w:p>
-    <w:p>
-      <w:pPr>
-        <w:ind w:left="360"/>
-        <w:jc w:val="both"/>
-        <w:rPr>
-          <w:sz w:val="24"/>
-          <w:szCs w:val="24"/>
-        </w:rPr>
-      </w:pPr>
-      <w:r>
-        <w:rPr>
-          <w:sz w:val="24"/>
-          <w:szCs w:val="24"/>
-        </w:rPr>
-        <w:t xml:space="preserve">The </w:t>
-      </w:r>
-      <w:proofErr w:type="spellStart"/>
-      <w:r>
-        <w:rPr>
-          <w:sz w:val="24"/>
-          <w:szCs w:val="24"/>
-        </w:rPr>
-        <w:t>StudentProgram</w:t>
-      </w:r>
-      <w:proofErr w:type="spellEnd"/>
-      <w:r>
-        <w:rPr>
-          <w:sz w:val="24"/>
-          <w:szCs w:val="24"/>
-        </w:rPr>
-        <w:t xml:space="preserve"> class contains </w:t>
-      </w:r>
-      <w:proofErr w:type="spellStart"/>
-      <w:r>
-        <w:rPr>
-          <w:sz w:val="24"/>
-          <w:szCs w:val="24"/>
-        </w:rPr>
-        <w:t>StudentProgramId</w:t>
-      </w:r>
-      <w:proofErr w:type="spellEnd"/>
-      <w:r>
-        <w:rPr>
-          <w:sz w:val="24"/>
-          <w:szCs w:val="24"/>
-        </w:rPr>
-        <w:t xml:space="preserve"> – an integer for unique identification of the college program and </w:t>
-      </w:r>
-      <w:proofErr w:type="spellStart"/>
-      <w:r>
-        <w:rPr>
-          <w:sz w:val="24"/>
-          <w:szCs w:val="24"/>
-        </w:rPr>
-        <w:t>StudentProgramName</w:t>
-      </w:r>
-      <w:proofErr w:type="spellEnd"/>
-      <w:r>
-        <w:rPr>
-          <w:sz w:val="24"/>
-          <w:szCs w:val="24"/>
-        </w:rPr>
-        <w:t xml:space="preserve"> – string representing name of the program used at the university.</w:t>
-      </w:r>
-    </w:p>
-    <w:p>
-      <w:pPr>
-        <w:ind w:left="360"/>
-        <w:jc w:val="both"/>
-        <w:rPr>
-          <w:sz w:val="24"/>
-          <w:szCs w:val="24"/>
-        </w:rPr>
-      </w:pPr>
-      <w:r>
-        <w:rPr>
-          <w:sz w:val="24"/>
-          <w:szCs w:val="24"/>
-        </w:rPr>
-        <w:t xml:space="preserve">The </w:t>
-      </w:r>
-      <w:proofErr w:type="spellStart"/>
-      <w:r>
-        <w:rPr>
-          <w:sz w:val="24"/>
-          <w:szCs w:val="24"/>
-        </w:rPr>
-        <w:t>CoursesContext</w:t>
-      </w:r>
-      <w:proofErr w:type="spellEnd"/>
-      <w:r>
-        <w:rPr>
-          <w:sz w:val="24"/>
-          <w:szCs w:val="24"/>
-        </w:rPr>
-        <w:t xml:space="preserve"> class is a class derived from </w:t>
-      </w:r>
-      <w:proofErr w:type="spellStart"/>
-      <w:r>
-        <w:rPr>
-          <w:sz w:val="24"/>
-          <w:szCs w:val="24"/>
-        </w:rPr>
-        <w:t>DbContext</w:t>
-      </w:r>
-      <w:proofErr w:type="spellEnd"/>
-      <w:r>
-        <w:rPr>
-          <w:sz w:val="24"/>
-          <w:szCs w:val="24"/>
-        </w:rPr>
-        <w:t xml:space="preserve"> class and it only contains a </w:t>
-      </w:r>
-      <w:proofErr w:type="spellStart"/>
-      <w:r>
-        <w:rPr>
-          <w:sz w:val="24"/>
-          <w:szCs w:val="24"/>
-        </w:rPr>
-        <w:t>DbSet</w:t>
-      </w:r>
-      <w:proofErr w:type="spellEnd"/>
-      <w:r>
-        <w:rPr>
-          <w:sz w:val="24"/>
-          <w:szCs w:val="24"/>
-        </w:rPr>
-        <w:t xml:space="preserve"> of Course class objects. Having this class is part of </w:t>
-      </w:r>
-      <w:proofErr w:type="spellStart"/>
-      <w:r>
-        <w:rPr>
-          <w:sz w:val="24"/>
-          <w:szCs w:val="24"/>
-        </w:rPr>
-        <w:t>EntityFramework</w:t>
-      </w:r>
-      <w:proofErr w:type="spellEnd"/>
-      <w:r>
-        <w:rPr>
-          <w:sz w:val="24"/>
-          <w:szCs w:val="24"/>
-        </w:rPr>
-        <w:t xml:space="preserve"> Code First approach conventions.</w:t>
-      </w:r>
-    </w:p>
-    <w:p>
-      <w:pPr>
-        <w:ind w:left="360"/>
-        <w:jc w:val="both"/>
-        <w:rPr>
-          <w:sz w:val="24"/>
-          <w:szCs w:val="24"/>
-        </w:rPr>
-      </w:pPr>
-    </w:p>
-    <w:p>
-      <w:pPr>
-        <w:ind w:left="360"/>
-        <w:jc w:val="both"/>
-        <w:rPr>
-          <w:b/>
-          <w:sz w:val="24"/>
-          <w:szCs w:val="24"/>
-        </w:rPr>
-      </w:pPr>
-      <w:r>
-        <w:rPr>
-          <w:b/>
-          <w:sz w:val="24"/>
-          <w:szCs w:val="24"/>
-        </w:rPr>
-        <w:t>3.1 DOCUMENTATION STANDARDS</w:t>
-      </w:r>
-    </w:p>
-    <w:p>
-      <w:pPr>
-        <w:ind w:left="360"/>
-        <w:jc w:val="both"/>
-        <w:rPr>
-          <w:sz w:val="24"/>
-          <w:szCs w:val="24"/>
-        </w:rPr>
-      </w:pPr>
-      <w:r>
-        <w:rPr>
-          <w:sz w:val="24"/>
-          <w:szCs w:val="24"/>
-        </w:rPr>
-        <w:t>Code complexity is stable and does not vary among different code areas. There might be exception with LINQ expressions which are slightly more complex to understand so this code area should be supported by more comments than the others.</w:t>
-      </w:r>
-    </w:p>
-    <w:p>
-      <w:pPr>
-        <w:ind w:left="360"/>
-        <w:jc w:val="both"/>
-        <w:rPr>
-          <w:b/>
-          <w:sz w:val="24"/>
-          <w:szCs w:val="24"/>
-        </w:rPr>
-      </w:pPr>
-    </w:p>
-    <w:p>
-      <w:pPr>
-        <w:ind w:left="360"/>
-        <w:jc w:val="both"/>
-        <w:rPr>
-          <w:b/>
-          <w:sz w:val="24"/>
-          <w:szCs w:val="24"/>
-        </w:rPr>
-      </w:pPr>
-      <w:r>
-        <w:rPr>
-          <w:b/>
-          <w:sz w:val="24"/>
-          <w:szCs w:val="24"/>
-        </w:rPr>
-        <w:t>3.2 NAMING CONVENTIONS</w:t>
-      </w:r>
-    </w:p>
-    <w:p>
-      <w:pPr>
-        <w:ind w:left="360"/>
-        <w:jc w:val="both"/>
-        <w:rPr>
-          <w:sz w:val="24"/>
-          <w:szCs w:val="24"/>
-        </w:rPr>
-      </w:pPr>
-      <w:r>
-        <w:rPr>
-          <w:sz w:val="24"/>
-          <w:szCs w:val="24"/>
-        </w:rPr>
-        <w:t>FINKInformator is consistent with all .NET naming conventions and standards listed below:</w:t>
-      </w:r>
-    </w:p>
-    <w:p>
-      <w:pPr>
-        <w:ind w:left="360"/>
-        <w:rPr>
-          <w:i/>
-          <w:sz w:val="24"/>
-          <w:szCs w:val="24"/>
-        </w:rPr>
-      </w:pPr>
-      <w:r>
-        <w:rPr>
-          <w:i/>
-          <w:sz w:val="24"/>
-          <w:szCs w:val="24"/>
-        </w:rPr>
-        <w:t>1)</w:t>
-      </w:r>
-      <w:r>
-        <w:rPr>
-          <w:i/>
-          <w:sz w:val="24"/>
-          <w:szCs w:val="24"/>
-        </w:rPr>
-        <w:tab/>
-        <w:t>Use camelCasing for parameters;</w:t>
-      </w:r>
-    </w:p>
-    <w:p>
-      <w:pPr>
-        <w:ind w:left="360"/>
-        <w:rPr>
-          <w:i/>
-          <w:sz w:val="24"/>
-          <w:szCs w:val="24"/>
-        </w:rPr>
-      </w:pPr>
-      <w:r>
-        <w:rPr>
-          <w:i/>
-          <w:sz w:val="24"/>
-          <w:szCs w:val="24"/>
-        </w:rPr>
-        <w:t>2)</w:t>
-      </w:r>
-      <w:r>
-        <w:rPr>
-          <w:i/>
-          <w:sz w:val="24"/>
-          <w:szCs w:val="24"/>
-        </w:rPr>
-        <w:tab/>
-        <w:t>Use PascalCasing for class names, enumeration type, enumeration values, events, exception class names, read-only static field names, interfaces, methods, namespaces, resource keys and properties;</w:t>
-      </w:r>
-    </w:p>
-    <w:p>
-      <w:pPr>
-        <w:ind w:left="360"/>
-        <w:rPr>
-          <w:i/>
-          <w:sz w:val="24"/>
-          <w:szCs w:val="24"/>
-        </w:rPr>
-      </w:pPr>
-      <w:r>
-        <w:rPr>
-          <w:i/>
-          <w:sz w:val="24"/>
-          <w:szCs w:val="24"/>
-        </w:rPr>
-        <w:t>3)</w:t>
-      </w:r>
-      <w:r>
-        <w:rPr>
-          <w:i/>
-          <w:sz w:val="24"/>
-          <w:szCs w:val="24"/>
-        </w:rPr>
-        <w:tab/>
-        <w:t>Consider ending the name of derived classes with the name of the base class;</w:t>
-      </w:r>
-    </w:p>
-    <w:p>
-      <w:pPr>
-        <w:ind w:left="360"/>
-        <w:rPr>
-          <w:i/>
-          <w:sz w:val="24"/>
-          <w:szCs w:val="24"/>
-        </w:rPr>
-      </w:pPr>
-      <w:r>
-        <w:rPr>
-          <w:i/>
-          <w:sz w:val="24"/>
-          <w:szCs w:val="24"/>
-        </w:rPr>
-        <w:t>4)</w:t>
-      </w:r>
-      <w:r>
-        <w:rPr>
-          <w:i/>
-          <w:sz w:val="24"/>
-          <w:szCs w:val="24"/>
-        </w:rPr>
-        <w:tab/>
-        <w:t>Do prefix interface names with the letter I to indicate that the type is an interface;</w:t>
-      </w:r>
-    </w:p>
-    <w:p>
-      <w:pPr>
-        <w:ind w:left="360"/>
-        <w:rPr>
-          <w:i/>
-          <w:sz w:val="24"/>
-          <w:szCs w:val="24"/>
-        </w:rPr>
-      </w:pPr>
-      <w:r>
-        <w:rPr>
-          <w:i/>
-          <w:sz w:val="24"/>
-          <w:szCs w:val="24"/>
-        </w:rPr>
-        <w:t>5)</w:t>
-      </w:r>
-      <w:r>
-        <w:rPr>
-          <w:i/>
-          <w:sz w:val="24"/>
-          <w:szCs w:val="24"/>
-        </w:rPr>
-        <w:tab/>
-        <w:t>Do ensure that when defining a class/interface pair where the class is a standard implementation of the interface, the names differ only by the letter I prefix on the interface name;</w:t>
-      </w:r>
-    </w:p>
-    <w:p>
-      <w:pPr>
-        <w:ind w:left="360"/>
-        <w:rPr>
-          <w:i/>
-          <w:sz w:val="24"/>
-          <w:szCs w:val="24"/>
-        </w:rPr>
-      </w:pPr>
-      <w:r>
-        <w:rPr>
-          <w:i/>
-          <w:sz w:val="24"/>
-          <w:szCs w:val="24"/>
-        </w:rPr>
-        <w:t>6)</w:t>
-      </w:r>
-      <w:r>
-        <w:rPr>
-          <w:i/>
-          <w:sz w:val="24"/>
-          <w:szCs w:val="24"/>
-        </w:rPr>
-        <w:tab/>
-        <w:t>Do choose easily readable identifier names;</w:t>
-      </w:r>
-    </w:p>
-    <w:p>
-      <w:pPr>
-        <w:ind w:left="360"/>
-        <w:rPr>
-          <w:i/>
-          <w:sz w:val="24"/>
-          <w:szCs w:val="24"/>
-        </w:rPr>
-      </w:pPr>
-      <w:r>
-        <w:rPr>
-          <w:i/>
-          <w:sz w:val="24"/>
-          <w:szCs w:val="24"/>
-        </w:rPr>
-        <w:t>7)</w:t>
-      </w:r>
-      <w:r>
-        <w:rPr>
-          <w:i/>
-          <w:sz w:val="24"/>
-          <w:szCs w:val="24"/>
-        </w:rPr>
-        <w:tab/>
-        <w:t>Do favor readability over brevity;</w:t>
-      </w:r>
-    </w:p>
-    <w:p>
-      <w:pPr>
-        <w:ind w:left="360"/>
-        <w:rPr>
-          <w:i/>
-          <w:sz w:val="24"/>
-          <w:szCs w:val="24"/>
-        </w:rPr>
-      </w:pPr>
-      <w:r>
-        <w:rPr>
-          <w:i/>
-          <w:sz w:val="24"/>
-          <w:szCs w:val="24"/>
-        </w:rPr>
-        <w:t>8)</w:t>
-      </w:r>
-      <w:r>
-        <w:rPr>
-          <w:i/>
-          <w:sz w:val="24"/>
-          <w:szCs w:val="24"/>
-        </w:rPr>
-        <w:tab/>
-        <w:t>Do name generic type parameters with descriptive names, unless a single-letter name is completely self-explanatory and a descriptive name would not add value;</w:t>
-      </w:r>
-    </w:p>
-    <w:p>
-      <w:pPr>
-        <w:ind w:left="360"/>
-        <w:rPr>
-          <w:i/>
-          <w:sz w:val="24"/>
-          <w:szCs w:val="24"/>
-        </w:rPr>
-      </w:pPr>
-      <w:r>
-        <w:rPr>
-          <w:i/>
-          <w:sz w:val="24"/>
-          <w:szCs w:val="24"/>
-        </w:rPr>
-        <w:t>9)</w:t>
-      </w:r>
-      <w:r>
-        <w:rPr>
-          <w:i/>
-          <w:sz w:val="24"/>
-          <w:szCs w:val="24"/>
-        </w:rPr>
-        <w:tab/>
-        <w:t>Consider using the letter T as the type parameter name for types with one single-letter type parameter;</w:t>
-      </w:r>
-    </w:p>
-    <w:p>
-      <w:pPr>
-        <w:ind w:left="360"/>
-        <w:rPr>
-          <w:i/>
-          <w:sz w:val="24"/>
-          <w:szCs w:val="24"/>
-        </w:rPr>
-      </w:pPr>
-      <w:r>
-        <w:rPr>
-          <w:i/>
-          <w:sz w:val="24"/>
-          <w:szCs w:val="24"/>
-        </w:rPr>
-        <w:lastRenderedPageBreak/>
-        <w:t>10)</w:t>
-      </w:r>
-      <w:r>
-        <w:rPr>
-          <w:i/>
-          <w:sz w:val="24"/>
-          <w:szCs w:val="24"/>
-        </w:rPr>
-        <w:tab/>
-        <w:t>Do prefix descriptive type parameter names with the letter T;</w:t>
-      </w:r>
-    </w:p>
-    <w:p>
-      <w:pPr>
-        <w:ind w:left="360"/>
-        <w:rPr>
-          <w:i/>
-          <w:sz w:val="24"/>
-          <w:szCs w:val="24"/>
-        </w:rPr>
-      </w:pPr>
-      <w:r>
-        <w:rPr>
-          <w:i/>
-          <w:sz w:val="24"/>
-          <w:szCs w:val="24"/>
-        </w:rPr>
         <w:t>11)</w:t>
       </w:r>
       <w:r>
@@ -3916,7 +4088,11 @@
     </w:p>
     <w:p>
       <w:pPr>
-        <w:ind w:left="360"/>
+        <w:pStyle w:val="ListParagraph"/>
+        <w:numPr>
+          <w:ilvl w:val="0"/>
+          <w:numId w:val="6"/>
+        </w:numPr>
         <w:jc w:val="both"/>
         <w:rPr>
           <w:b/>
@@ -3930,29 +4106,119 @@
           <w:sz w:val="26"/>
           <w:szCs w:val="26"/>
         </w:rPr>
-        <w:t>4</w:t>
-      </w:r>
-      <w:r>
+        <w:t>COMPONENT DESCRIPTION</w:t>
+      </w:r>
+    </w:p>
+    <w:p>
+      <w:pPr>
+        <w:pStyle w:val="ListParagraph"/>
+        <w:jc w:val="both"/>
         <w:rPr>
           <w:b/>
           <w:sz w:val="26"/>
           <w:szCs w:val="26"/>
         </w:rPr>
-        <w:tab/>
-      </w:r>
-      <w:r>
-        <w:rPr>
-          <w:b/>
-          <w:sz w:val="26"/>
-          <w:szCs w:val="26"/>
-        </w:rPr>
-        <w:t>COMPONENT DESCRIPTION</w:t>
-      </w:r>
-    </w:p>
-    <w:p>
-      <w:pPr>
-        <w:ind w:left="360"/>
-        <w:jc w:val="both"/>
+      </w:pPr>
+    </w:p>
+    <w:p>
+      <w:pPr>
+        <w:ind w:left="360"/>
+        <w:jc w:val="center"/>
+        <w:rPr>
+          <w:sz w:val="24"/>
+          <w:szCs w:val="24"/>
+        </w:rPr>
+      </w:pPr>
+      <w:r>
+        <w:rPr>
+          <w:noProof/>
+          <w:sz w:val="24"/>
+          <w:szCs w:val="24"/>
+        </w:rPr>
+        <w:drawing>
+          <wp:inline distT="0" distB="0" distL="0" distR="0">
+            <wp:extent cx="5257800" cy="3457575"/>
+            <wp:effectExtent l="0" t="0" r="0" b="9525"/>
+            <wp:docPr id="3" name="Picture 3"/>
+            <wp:cNvGraphicFramePr>
+              <a:graphicFrameLocks xmlns:a="http://schemas.openxmlformats.org/drawingml/2006/main" noChangeAspect="1"/>
+            </wp:cNvGraphicFramePr>
+            <a:graphic xmlns:a="http://schemas.openxmlformats.org/drawingml/2006/main">
+              <a:graphicData uri="http://schemas.openxmlformats.org/drawingml/2006/picture">
+                <pic:pic xmlns:pic="http://schemas.openxmlformats.org/drawingml/2006/picture">
+                  <pic:nvPicPr>
+                    <pic:cNvPr id="3" name="Architecture Scheme.png"/>
+                    <pic:cNvPicPr/>
+                  </pic:nvPicPr>
+                  <pic:blipFill>
+                    <a:blip r:embed="rId14">
+                      <a:extLst>
+                        <a:ext uri="{28A0092B-C50C-407E-A947-70E740481C1C}">
+                          <a14:useLocalDpi xmlns:a14="http://schemas.microsoft.com/office/drawing/2010/main" val="0"/>
+                        </a:ext>
+                      </a:extLst>
+                    </a:blip>
+                    <a:stretch>
+                      <a:fillRect/>
+                    </a:stretch>
+                  </pic:blipFill>
+                  <pic:spPr>
+                    <a:xfrm>
+                      <a:off x="0" y="0"/>
+                      <a:ext cx="5257800" cy="3457575"/>
+                    </a:xfrm>
+                    <a:prstGeom prst="rect">
+                      <a:avLst/>
+                    </a:prstGeom>
+                  </pic:spPr>
+                </pic:pic>
+              </a:graphicData>
+            </a:graphic>
+          </wp:inline>
+        </w:drawing>
+      </w:r>
+      <w:bookmarkStart w:id="0" w:name="_GoBack"/>
+      <w:bookmarkEnd w:id="0"/>
+    </w:p>
+    <w:p>
+      <w:pPr>
+        <w:ind w:left="360"/>
+        <w:jc w:val="center"/>
+        <w:rPr>
+          <w:i/>
+          <w:sz w:val="24"/>
+          <w:szCs w:val="24"/>
+        </w:rPr>
+      </w:pPr>
+      <w:r>
+        <w:rPr>
+          <w:i/>
+          <w:sz w:val="24"/>
+          <w:szCs w:val="24"/>
+        </w:rPr>
+        <w:t>Picture 3</w:t>
+      </w:r>
+      <w:r>
+        <w:rPr>
+          <w:i/>
+          <w:sz w:val="24"/>
+          <w:szCs w:val="24"/>
+        </w:rPr>
+        <w:t xml:space="preserve">. </w:t>
+      </w:r>
+      <w:r>
+        <w:rPr>
+          <w:i/>
+          <w:sz w:val="24"/>
+          <w:szCs w:val="24"/>
+        </w:rPr>
+        <w:t>System components and architecture illustrated</w:t>
+      </w:r>
+    </w:p>
+    <w:p>
+      <w:pPr>
+        <w:ind w:left="360"/>
+        <w:jc w:val="center"/>
         <w:rPr>
           <w:sz w:val="24"/>
           <w:szCs w:val="24"/>
@@ -6178,7 +6444,7 @@
 </file>
 
 <file path=customXml/itemProps1.xml><?xml version="1.0" encoding="utf-8"?>
-<ds:datastoreItem xmlns:ds="http://schemas.openxmlformats.org/officeDocument/2006/customXml" ds:itemID="{A2558343-D6F7-4F22-BB86-DA1036E6993E}">
+<ds:datastoreItem xmlns:ds="http://schemas.openxmlformats.org/officeDocument/2006/customXml" ds:itemID="{4FE2C8F1-7DF6-47C1-BC89-2547E1D64EF6}">
   <ds:schemaRefs>
     <ds:schemaRef ds:uri="http://schemas.openxmlformats.org/officeDocument/2006/bibliography"/>
   </ds:schemaRefs>

</xml_diff>